<commit_message>
updates to Asian Pacific Islander info
</commit_message>
<xml_diff>
--- a/asian-pacific-heritage/api_census_blog.docx
+++ b/asian-pacific-heritage/api_census_blog.docx
@@ -2,16 +2,55 @@
 <file path=word/document.xml><?xml version="1.0" encoding="utf-8"?>
 <w:document xmlns:wpc="http://schemas.microsoft.com/office/word/2010/wordprocessingCanvas" xmlns:cx="http://schemas.microsoft.com/office/drawing/2014/chartex" xmlns:cx1="http://schemas.microsoft.com/office/drawing/2015/9/8/chartex" xmlns:cx2="http://schemas.microsoft.com/office/drawing/2015/10/21/chartex" xmlns:cx3="http://schemas.microsoft.com/office/drawing/2016/5/9/chartex" xmlns:cx4="http://schemas.microsoft.com/office/drawing/2016/5/10/chartex" xmlns:cx5="http://schemas.microsoft.com/office/drawing/2016/5/11/chartex" xmlns:cx6="http://schemas.microsoft.com/office/drawing/2016/5/12/chartex" xmlns:cx7="http://schemas.microsoft.com/office/drawing/2016/5/13/chartex" xmlns:cx8="http://schemas.microsoft.com/office/drawing/2016/5/14/chartex" xmlns:mc="http://schemas.openxmlformats.org/markup-compatibility/2006" xmlns:aink="http://schemas.microsoft.com/office/drawing/2016/ink" xmlns:am3d="http://schemas.microsoft.com/office/drawing/2017/model3d" xmlns:o="urn:schemas-microsoft-com:office:office" xmlns:r="http://schemas.openxmlformats.org/officeDocument/2006/relationships" xmlns:m="http://schemas.openxmlformats.org/officeDocument/2006/math" xmlns:v="urn:schemas-microsoft-com:vml" xmlns:wp14="http://schemas.microsoft.com/office/word/2010/wordprocessingDrawing" xmlns:wp="http://schemas.openxmlformats.org/drawingml/2006/wordprocessingDrawing" xmlns:w10="urn:schemas-microsoft-com:office:word" xmlns:w="http://schemas.openxmlformats.org/wordprocessingml/2006/main" xmlns:w14="http://schemas.microsoft.com/office/word/2010/wordml" xmlns:w15="http://schemas.microsoft.com/office/word/2012/wordml" xmlns:w16cex="http://schemas.microsoft.com/office/word/2018/wordml/cex" xmlns:w16cid="http://schemas.microsoft.com/office/word/2016/wordml/cid" xmlns:w16="http://schemas.microsoft.com/office/word/2018/wordml" xmlns:w16sdtdh="http://schemas.microsoft.com/office/word/2020/wordml/sdtdatahash" xmlns:w16se="http://schemas.microsoft.com/office/word/2015/wordml/symex" xmlns:wpg="http://schemas.microsoft.com/office/word/2010/wordprocessingGroup" xmlns:wpi="http://schemas.microsoft.com/office/word/2010/wordprocessingInk" xmlns:wne="http://schemas.microsoft.com/office/word/2006/wordml" xmlns:wps="http://schemas.microsoft.com/office/word/2010/wordprocessingShape" mc:Ignorable="w14 w15 w16se w16cid w16 w16cex w16sdtdh wp14">
   <w:body>
-    <w:p/>
-    <w:p>
-      <w:r>
-        <w:t xml:space="preserve">To celebrate [Asian and Pacific Islander Heritage Month](https://en.wikipedia.org/wiki/Asian_Pacific_American_Heritage_Month), PSRC staff dove into </w:t>
+    <w:p>
+      <w:pPr>
+        <w:rPr>
+          <w:b/>
+          <w:bCs/>
+        </w:rPr>
+      </w:pPr>
+      <w:r>
+        <w:rPr>
+          <w:b/>
+          <w:bCs/>
+        </w:rPr>
+        <w:t xml:space="preserve">Celebrating Asian and Pacific Islander </w:t>
+      </w:r>
+      <w:r>
+        <w:rPr>
+          <w:b/>
+          <w:bCs/>
+        </w:rPr>
+        <w:t xml:space="preserve">American </w:t>
+      </w:r>
+      <w:r>
+        <w:rPr>
+          <w:b/>
+          <w:bCs/>
+        </w:rPr>
+        <w:t>Heritage Month with Data</w:t>
+      </w:r>
+    </w:p>
+    <w:p>
+      <w:r>
+        <w:t xml:space="preserve">To celebrate [Asian and Pacific Islander </w:t>
+      </w:r>
+      <w:r>
+        <w:t xml:space="preserve">American </w:t>
+      </w:r>
+      <w:r>
+        <w:t xml:space="preserve">Heritage Month](https://en.wikipedia.org/wiki/Asian_Pacific_American_Heritage_Month), PSRC staff dove into </w:t>
       </w:r>
       <w:r>
         <w:t xml:space="preserve">American Community Survey </w:t>
       </w:r>
       <w:r>
         <w:t>data about Asian and Pacific Islander people living in our region.</w:t>
+      </w:r>
+    </w:p>
+    <w:p>
+      <w:r>
+        <w:t>Idea for a picture (I like this one)</w:t>
       </w:r>
     </w:p>
     <w:p>
@@ -71,19 +110,48 @@
     </w:p>
     <w:p>
       <w:r>
-        <w:t>From 2010 to 2019, the Asian population in the region increased 46% from 408,000 to 596,000. The Native Hawaiian and Other Pacific Islander population increased 10%</w:t>
+        <w:t xml:space="preserve">From 2010 to 2019, the Asian population in the region increased 46% from 408,000 to 596,000. </w:t>
+      </w:r>
+      <w:r>
+        <w:t xml:space="preserve">The number of people who speak Chinese increased </w:t>
+      </w:r>
+      <w:r>
+        <w:t xml:space="preserve">74% </w:t>
+      </w:r>
+      <w:r>
+        <w:t xml:space="preserve">from 67,000 </w:t>
+      </w:r>
+      <w:r>
+        <w:t>to</w:t>
+      </w:r>
+      <w:r>
+        <w:t xml:space="preserve"> 117,000</w:t>
+      </w:r>
+      <w:r>
+        <w:rPr>
+          <w:rStyle w:val="FootnoteReference"/>
+        </w:rPr>
+        <w:footnoteReference w:id="1"/>
+      </w:r>
+      <w:r>
+        <w:t>.</w:t>
+      </w:r>
+      <w:r>
+        <w:t xml:space="preserve"> </w:t>
+      </w:r>
+      <w:r>
+        <w:t>The Native Hawaiian and Other Pacific Islander population increased 10%</w:t>
       </w:r>
       <w:r>
         <w:t xml:space="preserve">. </w:t>
       </w:r>
       <w:r>
-        <w:t xml:space="preserve"> In comparison, the Black or African American population increased 26%, and the white population only increased 5%. </w:t>
-      </w:r>
-      <w:r>
-        <w:t xml:space="preserve"> The increase in the Asian population is much higher than in the US as a whole.</w:t>
-      </w:r>
-    </w:p>
-    <w:p/>
+        <w:t xml:space="preserve"> In comparison, the Black or African American population increased 26%, and the white population only increased 5</w:t>
+      </w:r>
+      <w:r>
+        <w:t xml:space="preserve">%.  </w:t>
+      </w:r>
+    </w:p>
     <w:p>
       <w:r>
         <w:t>Ac</w:t>
@@ -111,6 +179,7 @@
           <w:i/>
           <w:iCs/>
         </w:rPr>
+        <w:lastRenderedPageBreak/>
         <w:t>"the Asian population has grown roughly 26 percent since 2010 – faster than the Hispanic population (22.5 percent); more than three times faster than the Black population (7.7 percent); and almost 80 times faster than the White population (0.3 percent)."</w:t>
       </w:r>
     </w:p>
@@ -121,14 +190,13 @@
     </w:p>
     <w:p>
       <w:r>
-        <w:lastRenderedPageBreak/>
         <w:t>In 2019, over 596,000(14%) people in our region identify their race as Asian Alone, and 35,000 people(1%) identify their race as Native Hawaiian and Other Pacific Islander.</w:t>
       </w:r>
       <w:r>
         <w:rPr>
           <w:rStyle w:val="FootnoteReference"/>
         </w:rPr>
-        <w:footnoteReference w:id="1"/>
+        <w:footnoteReference w:id="2"/>
       </w:r>
       <w:r>
         <w:t xml:space="preserve">  </w:t>
@@ -148,12 +216,21 @@
         <w:t xml:space="preserve"> at 19%</w:t>
       </w:r>
       <w:r>
+        <w:t xml:space="preserve"> of people identifying as Asian</w:t>
+      </w:r>
+      <w:r>
         <w:t>. The highest share of Total Native Hawaiian and Other Pacific Islander people live in Pierce County (1.4%).</w:t>
       </w:r>
     </w:p>
     <w:p>
       <w:r>
-        <w:t>However, the greatest growth</w:t>
+        <w:t xml:space="preserve">However, the greatest </w:t>
+      </w:r>
+      <w:r>
+        <w:t xml:space="preserve">percent </w:t>
+      </w:r>
+      <w:r>
+        <w:t>growth</w:t>
       </w:r>
       <w:r>
         <w:t xml:space="preserve"> by County</w:t>
@@ -165,80 +242,21 @@
         <w:t xml:space="preserve"> at 15%.</w:t>
       </w:r>
     </w:p>
-    <w:p/>
-    <w:p>
-      <w:r>
-        <w:t>The number of people who speak Chinese increased from 67,000 in 2010 to 117,000 in 2019, a 74% increase.</w:t>
-      </w:r>
-    </w:p>
-    <w:p/>
-    <w:p>
-      <w:r>
-        <w:t>Median income</w:t>
-      </w:r>
-      <w:r>
-        <w:t>?</w:t>
-      </w:r>
-    </w:p>
-    <w:p>
-      <w:r>
-        <w:t>37,000 to 47,000 asian alone people in poverty</w:t>
-      </w:r>
-    </w:p>
-    <w:p>
-      <w:r>
-        <w:t>4900 to 4500</w:t>
+    <w:p>
+      <w:r>
+        <w:t>Check in later this month on our blog find out about to learn more the demographics</w:t>
+      </w:r>
+      <w:r>
+        <w:t xml:space="preserve"> and travel choices</w:t>
+      </w:r>
+      <w:r>
+        <w:t xml:space="preserve"> of Asian and Pacific Islanders in our region!</w:t>
       </w:r>
     </w:p>
     <w:p/>
     <w:p/>
-    <w:p>
-      <w:r>
-        <w:t>OTHER ideas</w:t>
-      </w:r>
-    </w:p>
-    <w:p>
-      <w:r>
-        <w:t>Maps 2019 Asian Pacific Islanders by Tract (1,3 or 5 year depending on granularity)</w:t>
-      </w:r>
-    </w:p>
     <w:p/>
-    <w:p>
-      <w:r>
-        <w:t>Median Age by Race by County?</w:t>
-      </w:r>
-    </w:p>
     <w:p/>
-    <w:p>
-      <w:r>
-        <w:t>Family Composition by Race by County</w:t>
-      </w:r>
-    </w:p>
-    <w:p/>
-    <w:p>
-      <w:r>
-        <w:t>Education by Race by county</w:t>
-      </w:r>
-    </w:p>
-    <w:p/>
-    <w:p>
-      <w:r>
-        <w:t>Median Income by Race by county</w:t>
-      </w:r>
-    </w:p>
-    <w:p/>
-    <w:p>
-      <w:r>
-        <w:t>mode shares to work</w:t>
-      </w:r>
-    </w:p>
-    <w:p/>
-    <w:p>
-      <w:r>
-        <w:lastRenderedPageBreak/>
-        <w:t>What else?</w:t>
-      </w:r>
-    </w:p>
     <w:sectPr>
       <w:pgSz w:w="12240" w:h="15840"/>
       <w:pgMar w:top="1440" w:right="1440" w:bottom="1440" w:left="1440" w:header="720" w:footer="720" w:gutter="0"/>
@@ -297,6 +315,34 @@
     </w:p>
   </w:footnote>
   <w:footnote w:id="1">
+    <w:p>
+      <w:pPr>
+        <w:pStyle w:val="FootnoteText"/>
+      </w:pPr>
+      <w:r>
+        <w:rPr>
+          <w:rStyle w:val="FootnoteReference"/>
+        </w:rPr>
+        <w:footnoteRef/>
+      </w:r>
+      <w:r>
+        <w:t xml:space="preserve"> Data in this post comes from the 2010 and 2019 American Community Surveys 1 -year data, table </w:t>
+      </w:r>
+      <w:r>
+        <w:t>B02001</w:t>
+      </w:r>
+      <w:r>
+        <w:t xml:space="preserve"> for Race and table </w:t>
+      </w:r>
+      <w:r>
+        <w:t>C16001</w:t>
+      </w:r>
+      <w:r>
+        <w:t xml:space="preserve"> for language</w:t>
+      </w:r>
+    </w:p>
+  </w:footnote>
+  <w:footnote w:id="2">
     <w:p>
       <w:pPr>
         <w:pStyle w:val="FootnoteText"/>

</xml_diff>

<commit_message>
more progress on data story
</commit_message>
<xml_diff>
--- a/asian-pacific-heritage/api_census_blog.docx
+++ b/asian-pacific-heritage/api_census_blog.docx
@@ -113,19 +113,7 @@
         <w:t xml:space="preserve">From 2010 to 2019, the Asian population in the region increased 46% from 408,000 to 596,000. </w:t>
       </w:r>
       <w:r>
-        <w:t xml:space="preserve">The number of people who speak Chinese increased </w:t>
-      </w:r>
-      <w:r>
-        <w:t xml:space="preserve">74% </w:t>
-      </w:r>
-      <w:r>
-        <w:t xml:space="preserve">from 67,000 </w:t>
-      </w:r>
-      <w:r>
-        <w:t>to</w:t>
-      </w:r>
-      <w:r>
-        <w:t xml:space="preserve"> 117,000</w:t>
+        <w:t>The number of people who speak Chinese increased 74% from 67,000 to 117,000</w:t>
       </w:r>
       <w:r>
         <w:rPr>
@@ -134,19 +122,10 @@
         <w:footnoteReference w:id="1"/>
       </w:r>
       <w:r>
-        <w:t>.</w:t>
-      </w:r>
-      <w:r>
-        <w:t xml:space="preserve"> </w:t>
-      </w:r>
-      <w:r>
-        <w:t>The Native Hawaiian and Other Pacific Islander population increased 10%</w:t>
-      </w:r>
-      <w:r>
         <w:t xml:space="preserve">. </w:t>
       </w:r>
       <w:r>
-        <w:t xml:space="preserve"> In comparison, the Black or African American population increased 26%, and the white population only increased 5</w:t>
+        <w:t>The Native Hawaiian and Other Pacific Islander population increased 10%.  In comparison, the Black or African American population increased 26%, and the white population only increased 5</w:t>
       </w:r>
       <w:r>
         <w:t xml:space="preserve">%.  </w:t>
@@ -256,6 +235,16 @@
     <w:p/>
     <w:p/>
     <w:p/>
+    <w:p>
+      <w:r>
+        <w:t>Next directions</w:t>
+      </w:r>
+    </w:p>
+    <w:p>
+      <w:r>
+        <w:t>Get more detailed race data by more race ethnicity groups</w:t>
+      </w:r>
+    </w:p>
     <w:p/>
     <w:sectPr>
       <w:pgSz w:w="12240" w:h="15840"/>

</xml_diff>